<commit_message>
My Knowledge of JavaScript
</commit_message>
<xml_diff>
--- a/1 - HTML⧸CSS/3 - Notes/7 - Notes for Summoning multiple tag, class or id names in style tag or css files.docx
+++ b/1 - HTML⧸CSS/3 - Notes/7 - Notes for Summoning multiple tag, class or id names in style tag or css files.docx
@@ -1,6 +1,6 @@
 
 <file path=word/document.xml><?xml version="1.0" encoding="utf-8"?>
-<w:document xmlns:wpc="http://schemas.microsoft.com/office/word/2010/wordprocessingCanvas" xmlns:cx="http://schemas.microsoft.com/office/drawing/2014/chartex" xmlns:cx1="http://schemas.microsoft.com/office/drawing/2015/9/8/chartex" xmlns:cx2="http://schemas.microsoft.com/office/drawing/2015/10/21/chartex" xmlns:cx3="http://schemas.microsoft.com/office/drawing/2016/5/9/chartex" xmlns:cx4="http://schemas.microsoft.com/office/drawing/2016/5/10/chartex" xmlns:cx5="http://schemas.microsoft.com/office/drawing/2016/5/11/chartex" xmlns:cx6="http://schemas.microsoft.com/office/drawing/2016/5/12/chartex" xmlns:cx7="http://schemas.microsoft.com/office/drawing/2016/5/13/chartex" xmlns:cx8="http://schemas.microsoft.com/office/drawing/2016/5/14/chartex" xmlns:mc="http://schemas.openxmlformats.org/markup-compatibility/2006" xmlns:aink="http://schemas.microsoft.com/office/drawing/2016/ink" xmlns:am3d="http://schemas.microsoft.com/office/drawing/2017/model3d" xmlns:o="urn:schemas-microsoft-com:office:office" xmlns:oel="http://schemas.microsoft.com/office/2019/extlst" xmlns:r="http://schemas.openxmlformats.org/officeDocument/2006/relationships" xmlns:m="http://schemas.openxmlformats.org/officeDocument/2006/math" xmlns:v="urn:schemas-microsoft-com:vml" xmlns:wp14="http://schemas.microsoft.com/office/word/2010/wordprocessingDrawing" xmlns:wp="http://schemas.openxmlformats.org/drawingml/2006/wordprocessingDrawing" xmlns:w10="urn:schemas-microsoft-com:office:word" xmlns:w="http://schemas.openxmlformats.org/wordprocessingml/2006/main" xmlns:w14="http://schemas.microsoft.com/office/word/2010/wordml" xmlns:w15="http://schemas.microsoft.com/office/word/2012/wordml" xmlns:w16cex="http://schemas.microsoft.com/office/word/2018/wordml/cex" xmlns:w16cid="http://schemas.microsoft.com/office/word/2016/wordml/cid" xmlns:w16="http://schemas.microsoft.com/office/word/2018/wordml" xmlns:w16du="http://schemas.microsoft.com/office/word/2023/wordml/word16du" xmlns:w16sdtdh="http://schemas.microsoft.com/office/word/2020/wordml/sdtdatahash" xmlns:w16se="http://schemas.microsoft.com/office/word/2015/wordml/symex" xmlns:wpg="http://schemas.microsoft.com/office/word/2010/wordprocessingGroup" xmlns:wpi="http://schemas.microsoft.com/office/word/2010/wordprocessingInk" xmlns:wne="http://schemas.microsoft.com/office/word/2006/wordml" xmlns:wps="http://schemas.microsoft.com/office/word/2010/wordprocessingShape" mc:Ignorable="w14 w15 w16se w16cid w16 w16cex w16sdtdh w16du wp14">
+<w:document xmlns:wpc="http://schemas.microsoft.com/office/word/2010/wordprocessingCanvas" xmlns:cx="http://schemas.microsoft.com/office/drawing/2014/chartex" xmlns:cx1="http://schemas.microsoft.com/office/drawing/2015/9/8/chartex" xmlns:mc="http://schemas.openxmlformats.org/markup-compatibility/2006" xmlns:o="urn:schemas-microsoft-com:office:office" xmlns:r="http://schemas.openxmlformats.org/officeDocument/2006/relationships" xmlns:m="http://schemas.openxmlformats.org/officeDocument/2006/math" xmlns:v="urn:schemas-microsoft-com:vml" xmlns:wp14="http://schemas.microsoft.com/office/word/2010/wordprocessingDrawing" xmlns:wp="http://schemas.openxmlformats.org/drawingml/2006/wordprocessingDrawing" xmlns:w10="urn:schemas-microsoft-com:office:word" xmlns:w="http://schemas.openxmlformats.org/wordprocessingml/2006/main" xmlns:w14="http://schemas.microsoft.com/office/word/2010/wordml" xmlns:w15="http://schemas.microsoft.com/office/word/2012/wordml" xmlns:w16se="http://schemas.microsoft.com/office/word/2015/wordml/symex" xmlns:wpg="http://schemas.microsoft.com/office/word/2010/wordprocessingGroup" xmlns:wpi="http://schemas.microsoft.com/office/word/2010/wordprocessingInk" xmlns:wne="http://schemas.microsoft.com/office/word/2006/wordml" xmlns:wps="http://schemas.microsoft.com/office/word/2010/wordprocessingShape" mc:Ignorable="w14 w15 w16se wp14">
   <w:body>
     <w:p>
       <w:pPr>
@@ -40,7 +40,37 @@
           <w:sz w:val="36"/>
           <w:szCs w:val="36"/>
         </w:rPr>
-        <w:t xml:space="preserve">After writing a tag, Class or id name, </w:t>
+        <w:t>There are 3 ways to do this:</w:t>
+      </w:r>
+    </w:p>
+    <w:p>
+      <w:pPr>
+        <w:jc w:val="center"/>
+        <w:rPr>
+          <w:sz w:val="36"/>
+          <w:szCs w:val="36"/>
+        </w:rPr>
+      </w:pPr>
+    </w:p>
+    <w:p>
+      <w:pPr>
+        <w:pStyle w:val="ListParagraph"/>
+        <w:numPr>
+          <w:ilvl w:val="0"/>
+          <w:numId w:val="1"/>
+        </w:numPr>
+        <w:jc w:val="center"/>
+        <w:rPr>
+          <w:sz w:val="36"/>
+          <w:szCs w:val="36"/>
+        </w:rPr>
+      </w:pPr>
+      <w:r>
+        <w:rPr>
+          <w:sz w:val="36"/>
+          <w:szCs w:val="36"/>
+        </w:rPr>
+        <w:t xml:space="preserve">By putting several tags, class or id names in the same line, </w:t>
       </w:r>
       <w:proofErr w:type="gramStart"/>
       <w:r>
@@ -48,7 +78,7 @@
           <w:sz w:val="36"/>
           <w:szCs w:val="36"/>
         </w:rPr>
-        <w:t>By</w:t>
+        <w:t>And</w:t>
       </w:r>
       <w:proofErr w:type="gramEnd"/>
       <w:r>
@@ -56,11 +86,116 @@
           <w:sz w:val="36"/>
           <w:szCs w:val="36"/>
         </w:rPr>
-        <w:t xml:space="preserve"> putting a brief pause symbol (,) in front of it, You can summon another tag, Class or id name.</w:t>
-      </w:r>
-    </w:p>
-    <w:p>
-      <w:pPr>
+        <w:t xml:space="preserve"> then putting the brief pause symbol between them. With this method, Any style attributes that you put in the curled brace</w:t>
+      </w:r>
+      <w:proofErr w:type="gramStart"/>
+      <w:r>
+        <w:rPr>
+          <w:sz w:val="36"/>
+          <w:szCs w:val="36"/>
+        </w:rPr>
+        <w:t>|{</w:t>
+      </w:r>
+      <w:proofErr w:type="gramEnd"/>
+      <w:r>
+        <w:rPr>
+          <w:sz w:val="36"/>
+          <w:szCs w:val="36"/>
+        </w:rPr>
+        <w:t>}|will be applied to them all. Example:</w:t>
+      </w:r>
+    </w:p>
+    <w:p>
+      <w:pPr>
+        <w:pStyle w:val="ListParagraph"/>
+        <w:ind w:left="360"/>
+        <w:rPr>
+          <w:sz w:val="36"/>
+          <w:szCs w:val="36"/>
+        </w:rPr>
+      </w:pPr>
+      <w:r>
+        <w:rPr>
+          <w:sz w:val="36"/>
+          <w:szCs w:val="36"/>
+        </w:rPr>
+        <w:t>.my-name</w:t>
+      </w:r>
+      <w:proofErr w:type="gramStart"/>
+      <w:r>
+        <w:rPr>
+          <w:sz w:val="36"/>
+          <w:szCs w:val="36"/>
+        </w:rPr>
+        <w:t>, .your</w:t>
+      </w:r>
+      <w:proofErr w:type="gramEnd"/>
+      <w:r>
+        <w:rPr>
+          <w:sz w:val="36"/>
+          <w:szCs w:val="36"/>
+        </w:rPr>
+        <w:t>-name {</w:t>
+      </w:r>
+    </w:p>
+    <w:p>
+      <w:pPr>
+        <w:pStyle w:val="ListParagraph"/>
+        <w:ind w:left="360"/>
+        <w:rPr>
+          <w:sz w:val="36"/>
+          <w:szCs w:val="36"/>
+        </w:rPr>
+      </w:pPr>
+      <w:r>
+        <w:rPr>
+          <w:sz w:val="36"/>
+          <w:szCs w:val="36"/>
+        </w:rPr>
+        <w:tab/>
+      </w:r>
+      <w:r>
+        <w:rPr>
+          <w:sz w:val="36"/>
+          <w:szCs w:val="36"/>
+        </w:rPr>
+        <w:tab/>
+        <w:t>Color: red;</w:t>
+      </w:r>
+    </w:p>
+    <w:p>
+      <w:pPr>
+        <w:pStyle w:val="ListParagraph"/>
+        <w:ind w:left="360"/>
+        <w:rPr>
+          <w:sz w:val="36"/>
+          <w:szCs w:val="36"/>
+        </w:rPr>
+      </w:pPr>
+      <w:r>
+        <w:rPr>
+          <w:sz w:val="36"/>
+          <w:szCs w:val="36"/>
+        </w:rPr>
+        <w:t>}</w:t>
+      </w:r>
+    </w:p>
+    <w:p>
+      <w:pPr>
+        <w:pStyle w:val="ListParagraph"/>
+        <w:rPr>
+          <w:sz w:val="36"/>
+          <w:szCs w:val="36"/>
+        </w:rPr>
+      </w:pPr>
+    </w:p>
+    <w:p>
+      <w:pPr>
+        <w:pStyle w:val="ListParagraph"/>
+        <w:numPr>
+          <w:ilvl w:val="0"/>
+          <w:numId w:val="1"/>
+        </w:numPr>
         <w:jc w:val="center"/>
         <w:rPr>
           <w:sz w:val="36"/>
@@ -72,7 +207,21 @@
           <w:sz w:val="36"/>
           <w:szCs w:val="36"/>
         </w:rPr>
-        <w:t xml:space="preserve">Upon applying style attributes to these summoned tag, class or ids, </w:t>
+        <w:t xml:space="preserve">By putting a parent tag (Or its class and id name) and the tag inside it </w:t>
+      </w:r>
+      <w:r>
+        <w:rPr>
+          <w:sz w:val="36"/>
+          <w:szCs w:val="36"/>
+        </w:rPr>
+        <w:t>(Or its class and id name)</w:t>
+      </w:r>
+      <w:r>
+        <w:rPr>
+          <w:sz w:val="36"/>
+          <w:szCs w:val="36"/>
+        </w:rPr>
+        <w:t xml:space="preserve"> in the same line, </w:t>
       </w:r>
       <w:proofErr w:type="gramStart"/>
       <w:r>
@@ -80,7 +229,7 @@
           <w:sz w:val="36"/>
           <w:szCs w:val="36"/>
         </w:rPr>
-        <w:t>All</w:t>
+        <w:t>And</w:t>
       </w:r>
       <w:proofErr w:type="gramEnd"/>
       <w:r>
@@ -88,8 +237,190 @@
           <w:sz w:val="36"/>
           <w:szCs w:val="36"/>
         </w:rPr>
-        <w:t xml:space="preserve"> of their appearance will have changed.</w:t>
-      </w:r>
+        <w:t xml:space="preserve"> then separating them with a simple space| |. With this method the style attribute that you put in the curled brace</w:t>
+      </w:r>
+      <w:proofErr w:type="gramStart"/>
+      <w:r>
+        <w:rPr>
+          <w:sz w:val="36"/>
+          <w:szCs w:val="36"/>
+        </w:rPr>
+        <w:t>|{</w:t>
+      </w:r>
+      <w:proofErr w:type="gramEnd"/>
+      <w:r>
+        <w:rPr>
+          <w:sz w:val="36"/>
+          <w:szCs w:val="36"/>
+        </w:rPr>
+        <w:t>}|will be applied to the contained tag. Useful for when several tag share the same class and id name. Example:</w:t>
+      </w:r>
+    </w:p>
+    <w:p>
+      <w:pPr>
+        <w:pStyle w:val="ListParagraph"/>
+        <w:rPr>
+          <w:sz w:val="36"/>
+          <w:szCs w:val="36"/>
+        </w:rPr>
+      </w:pPr>
+      <w:proofErr w:type="gramStart"/>
+      <w:r>
+        <w:rPr>
+          <w:sz w:val="36"/>
+          <w:szCs w:val="36"/>
+        </w:rPr>
+        <w:t>.parent</w:t>
+      </w:r>
+      <w:proofErr w:type="gramEnd"/>
+      <w:r>
+        <w:rPr>
+          <w:sz w:val="36"/>
+          <w:szCs w:val="36"/>
+        </w:rPr>
+        <w:t>-name .child-name {</w:t>
+      </w:r>
+    </w:p>
+    <w:p>
+      <w:pPr>
+        <w:pStyle w:val="ListParagraph"/>
+        <w:rPr>
+          <w:sz w:val="36"/>
+          <w:szCs w:val="36"/>
+        </w:rPr>
+      </w:pPr>
+      <w:r>
+        <w:rPr>
+          <w:sz w:val="36"/>
+          <w:szCs w:val="36"/>
+        </w:rPr>
+        <w:tab/>
+        <w:t>Background-color: green;</w:t>
+      </w:r>
+    </w:p>
+    <w:p>
+      <w:pPr>
+        <w:pStyle w:val="ListParagraph"/>
+        <w:rPr>
+          <w:sz w:val="36"/>
+          <w:szCs w:val="36"/>
+        </w:rPr>
+      </w:pPr>
+      <w:r>
+        <w:rPr>
+          <w:sz w:val="36"/>
+          <w:szCs w:val="36"/>
+        </w:rPr>
+        <w:t>}</w:t>
+      </w:r>
+    </w:p>
+    <w:p>
+      <w:pPr>
+        <w:pStyle w:val="ListParagraph"/>
+        <w:rPr>
+          <w:sz w:val="36"/>
+          <w:szCs w:val="36"/>
+        </w:rPr>
+      </w:pPr>
+    </w:p>
+    <w:p>
+      <w:pPr>
+        <w:pStyle w:val="ListParagraph"/>
+        <w:numPr>
+          <w:ilvl w:val="0"/>
+          <w:numId w:val="1"/>
+        </w:numPr>
+        <w:jc w:val="center"/>
+        <w:rPr>
+          <w:sz w:val="36"/>
+          <w:szCs w:val="36"/>
+        </w:rPr>
+      </w:pPr>
+      <w:r>
+        <w:rPr>
+          <w:sz w:val="36"/>
+          <w:szCs w:val="36"/>
+        </w:rPr>
+        <w:lastRenderedPageBreak/>
+        <w:t xml:space="preserve">Exclusive to clickable tags, When </w:t>
+      </w:r>
+      <w:proofErr w:type="gramStart"/>
+      <w:r>
+        <w:rPr>
+          <w:sz w:val="36"/>
+          <w:szCs w:val="36"/>
+        </w:rPr>
+        <w:t>applying :checked</w:t>
+      </w:r>
+      <w:proofErr w:type="gramEnd"/>
+      <w:r>
+        <w:rPr>
+          <w:sz w:val="36"/>
+          <w:szCs w:val="36"/>
+        </w:rPr>
+        <w:t xml:space="preserve"> or :focus to them, You can summon a tag that’s next to them with the wave|~|symbol, With this the style attributes in the curled brace|{}|will be applied to the tag when the clickable tag is clicked on. Example:</w:t>
+      </w:r>
+    </w:p>
+    <w:p>
+      <w:pPr>
+        <w:pStyle w:val="ListParagraph"/>
+        <w:rPr>
+          <w:sz w:val="36"/>
+          <w:szCs w:val="36"/>
+        </w:rPr>
+      </w:pPr>
+      <w:proofErr w:type="spellStart"/>
+      <w:proofErr w:type="gramStart"/>
+      <w:r>
+        <w:rPr>
+          <w:sz w:val="36"/>
+          <w:szCs w:val="36"/>
+        </w:rPr>
+        <w:t>input:checked</w:t>
+      </w:r>
+      <w:proofErr w:type="spellEnd"/>
+      <w:proofErr w:type="gramEnd"/>
+      <w:r>
+        <w:rPr>
+          <w:sz w:val="36"/>
+          <w:szCs w:val="36"/>
+        </w:rPr>
+        <w:t xml:space="preserve"> ~ span {</w:t>
+      </w:r>
+    </w:p>
+    <w:p>
+      <w:pPr>
+        <w:pStyle w:val="ListParagraph"/>
+        <w:rPr>
+          <w:sz w:val="36"/>
+          <w:szCs w:val="36"/>
+        </w:rPr>
+      </w:pPr>
+      <w:r>
+        <w:rPr>
+          <w:sz w:val="36"/>
+          <w:szCs w:val="36"/>
+        </w:rPr>
+        <w:t>color: white;</w:t>
+      </w:r>
+    </w:p>
+    <w:p>
+      <w:pPr>
+        <w:pStyle w:val="ListParagraph"/>
+        <w:rPr>
+          <w:sz w:val="36"/>
+          <w:szCs w:val="36"/>
+        </w:rPr>
+      </w:pPr>
+      <w:r>
+        <w:rPr>
+          <w:sz w:val="36"/>
+          <w:szCs w:val="36"/>
+        </w:rPr>
+        <w:t>}</w:t>
+      </w:r>
+      <w:bookmarkStart w:id="0" w:name="_GoBack"/>
+      <w:bookmarkEnd w:id="0"/>
     </w:p>
     <w:p>
       <w:pPr>
@@ -108,43 +439,6 @@
           <w:szCs w:val="44"/>
         </w:rPr>
       </w:pPr>
-      <w:proofErr w:type="gramStart"/>
-      <w:r>
-        <w:rPr>
-          <w:sz w:val="44"/>
-          <w:szCs w:val="44"/>
-        </w:rPr>
-        <w:t>Note :</w:t>
-      </w:r>
-      <w:proofErr w:type="gramEnd"/>
-      <w:r>
-        <w:rPr>
-          <w:sz w:val="44"/>
-          <w:szCs w:val="44"/>
-        </w:rPr>
-        <w:t xml:space="preserve"> Applying margin-(top, bottom, left, right), padding-(</w:t>
-      </w:r>
-      <w:r>
-        <w:rPr>
-          <w:sz w:val="44"/>
-          <w:szCs w:val="44"/>
-        </w:rPr>
-        <w:t xml:space="preserve"> </w:t>
-      </w:r>
-      <w:r>
-        <w:rPr>
-          <w:sz w:val="44"/>
-          <w:szCs w:val="44"/>
-        </w:rPr>
-        <w:t>top, bottom, left, right</w:t>
-      </w:r>
-      <w:r>
-        <w:rPr>
-          <w:sz w:val="44"/>
-          <w:szCs w:val="44"/>
-        </w:rPr>
-        <w:t>), Or particularly height and width on occasion, causes them to distance or come together in regards to each other.</w:t>
-      </w:r>
     </w:p>
     <w:sectPr>
       <w:pgSz w:w="12240" w:h="15840"/>
@@ -156,8 +450,105 @@
 </w:document>
 </file>
 
+<file path=word/numbering.xml><?xml version="1.0" encoding="utf-8"?>
+<w:numbering xmlns:wpc="http://schemas.microsoft.com/office/word/2010/wordprocessingCanvas" xmlns:cx="http://schemas.microsoft.com/office/drawing/2014/chartex" xmlns:cx1="http://schemas.microsoft.com/office/drawing/2015/9/8/chartex" xmlns:mc="http://schemas.openxmlformats.org/markup-compatibility/2006" xmlns:o="urn:schemas-microsoft-com:office:office" xmlns:r="http://schemas.openxmlformats.org/officeDocument/2006/relationships" xmlns:m="http://schemas.openxmlformats.org/officeDocument/2006/math" xmlns:v="urn:schemas-microsoft-com:vml" xmlns:wp14="http://schemas.microsoft.com/office/word/2010/wordprocessingDrawing" xmlns:wp="http://schemas.openxmlformats.org/drawingml/2006/wordprocessingDrawing" xmlns:w10="urn:schemas-microsoft-com:office:word" xmlns:w="http://schemas.openxmlformats.org/wordprocessingml/2006/main" xmlns:w14="http://schemas.microsoft.com/office/word/2010/wordml" xmlns:w15="http://schemas.microsoft.com/office/word/2012/wordml" xmlns:w16se="http://schemas.microsoft.com/office/word/2015/wordml/symex" xmlns:wpg="http://schemas.microsoft.com/office/word/2010/wordprocessingGroup" xmlns:wpi="http://schemas.microsoft.com/office/word/2010/wordprocessingInk" xmlns:wne="http://schemas.microsoft.com/office/word/2006/wordml" xmlns:wps="http://schemas.microsoft.com/office/word/2010/wordprocessingShape" mc:Ignorable="w14 w15 w16se wp14">
+  <w:abstractNum w:abstractNumId="0" w15:restartNumberingAfterBreak="0">
+    <w:nsid w:val="540507EA"/>
+    <w:multiLevelType w:val="hybridMultilevel"/>
+    <w:tmpl w:val="2FA42E92"/>
+    <w:lvl w:ilvl="0" w:tplc="0409000F">
+      <w:start w:val="1"/>
+      <w:numFmt w:val="decimal"/>
+      <w:lvlText w:val="%1."/>
+      <w:lvlJc w:val="left"/>
+      <w:pPr>
+        <w:ind w:left="720" w:hanging="360"/>
+      </w:pPr>
+      <w:rPr>
+        <w:rFonts w:hint="default"/>
+      </w:rPr>
+    </w:lvl>
+    <w:lvl w:ilvl="1" w:tplc="04090019" w:tentative="1">
+      <w:start w:val="1"/>
+      <w:numFmt w:val="lowerLetter"/>
+      <w:lvlText w:val="%2."/>
+      <w:lvlJc w:val="left"/>
+      <w:pPr>
+        <w:ind w:left="1440" w:hanging="360"/>
+      </w:pPr>
+    </w:lvl>
+    <w:lvl w:ilvl="2" w:tplc="0409001B" w:tentative="1">
+      <w:start w:val="1"/>
+      <w:numFmt w:val="lowerRoman"/>
+      <w:lvlText w:val="%3."/>
+      <w:lvlJc w:val="right"/>
+      <w:pPr>
+        <w:ind w:left="2160" w:hanging="180"/>
+      </w:pPr>
+    </w:lvl>
+    <w:lvl w:ilvl="3" w:tplc="0409000F" w:tentative="1">
+      <w:start w:val="1"/>
+      <w:numFmt w:val="decimal"/>
+      <w:lvlText w:val="%4."/>
+      <w:lvlJc w:val="left"/>
+      <w:pPr>
+        <w:ind w:left="2880" w:hanging="360"/>
+      </w:pPr>
+    </w:lvl>
+    <w:lvl w:ilvl="4" w:tplc="04090019" w:tentative="1">
+      <w:start w:val="1"/>
+      <w:numFmt w:val="lowerLetter"/>
+      <w:lvlText w:val="%5."/>
+      <w:lvlJc w:val="left"/>
+      <w:pPr>
+        <w:ind w:left="3600" w:hanging="360"/>
+      </w:pPr>
+    </w:lvl>
+    <w:lvl w:ilvl="5" w:tplc="0409001B" w:tentative="1">
+      <w:start w:val="1"/>
+      <w:numFmt w:val="lowerRoman"/>
+      <w:lvlText w:val="%6."/>
+      <w:lvlJc w:val="right"/>
+      <w:pPr>
+        <w:ind w:left="4320" w:hanging="180"/>
+      </w:pPr>
+    </w:lvl>
+    <w:lvl w:ilvl="6" w:tplc="0409000F" w:tentative="1">
+      <w:start w:val="1"/>
+      <w:numFmt w:val="decimal"/>
+      <w:lvlText w:val="%7."/>
+      <w:lvlJc w:val="left"/>
+      <w:pPr>
+        <w:ind w:left="5040" w:hanging="360"/>
+      </w:pPr>
+    </w:lvl>
+    <w:lvl w:ilvl="7" w:tplc="04090019" w:tentative="1">
+      <w:start w:val="1"/>
+      <w:numFmt w:val="lowerLetter"/>
+      <w:lvlText w:val="%8."/>
+      <w:lvlJc w:val="left"/>
+      <w:pPr>
+        <w:ind w:left="5760" w:hanging="360"/>
+      </w:pPr>
+    </w:lvl>
+    <w:lvl w:ilvl="8" w:tplc="0409001B" w:tentative="1">
+      <w:start w:val="1"/>
+      <w:numFmt w:val="lowerRoman"/>
+      <w:lvlText w:val="%9."/>
+      <w:lvlJc w:val="right"/>
+      <w:pPr>
+        <w:ind w:left="6480" w:hanging="180"/>
+      </w:pPr>
+    </w:lvl>
+  </w:abstractNum>
+  <w:num w:numId="1">
+    <w:abstractNumId w:val="0"/>
+  </w:num>
+</w:numbering>
+</file>
+
 <file path=word/styles.xml><?xml version="1.0" encoding="utf-8"?>
-<w:styles xmlns:mc="http://schemas.openxmlformats.org/markup-compatibility/2006" xmlns:r="http://schemas.openxmlformats.org/officeDocument/2006/relationships" xmlns:w="http://schemas.openxmlformats.org/wordprocessingml/2006/main" xmlns:w14="http://schemas.microsoft.com/office/word/2010/wordml" xmlns:w15="http://schemas.microsoft.com/office/word/2012/wordml" xmlns:w16cex="http://schemas.microsoft.com/office/word/2018/wordml/cex" xmlns:w16cid="http://schemas.microsoft.com/office/word/2016/wordml/cid" xmlns:w16="http://schemas.microsoft.com/office/word/2018/wordml" xmlns:w16du="http://schemas.microsoft.com/office/word/2023/wordml/word16du" xmlns:w16sdtdh="http://schemas.microsoft.com/office/word/2020/wordml/sdtdatahash" xmlns:w16se="http://schemas.microsoft.com/office/word/2015/wordml/symex" mc:Ignorable="w14 w15 w16se w16cid w16 w16cex w16sdtdh w16du">
+<w:styles xmlns:mc="http://schemas.openxmlformats.org/markup-compatibility/2006" xmlns:r="http://schemas.openxmlformats.org/officeDocument/2006/relationships" xmlns:w="http://schemas.openxmlformats.org/wordprocessingml/2006/main" xmlns:w14="http://schemas.microsoft.com/office/word/2010/wordml" xmlns:w15="http://schemas.microsoft.com/office/word/2012/wordml" xmlns:w16se="http://schemas.microsoft.com/office/word/2015/wordml/symex" mc:Ignorable="w14 w15 w16se">
   <w:docDefaults>
     <w:rPrDefault>
       <w:rPr>
@@ -175,7 +566,7 @@
       </w:pPr>
     </w:pPrDefault>
   </w:docDefaults>
-  <w:latentStyles w:defLockedState="0" w:defUIPriority="99" w:defSemiHidden="0" w:defUnhideWhenUsed="0" w:defQFormat="0" w:count="376">
+  <w:latentStyles w:defLockedState="0" w:defUIPriority="99" w:defSemiHidden="0" w:defUnhideWhenUsed="0" w:defQFormat="0" w:count="371">
     <w:lsdException w:name="Normal" w:uiPriority="0" w:qFormat="1"/>
     <w:lsdException w:name="heading 1" w:uiPriority="9" w:qFormat="1"/>
     <w:lsdException w:name="heading 2" w:semiHidden="1" w:uiPriority="9" w:unhideWhenUsed="1" w:qFormat="1"/>
@@ -547,11 +938,6 @@
     <w:lsdException w:name="List Table 5 Dark Accent 6" w:uiPriority="50"/>
     <w:lsdException w:name="List Table 6 Colorful Accent 6" w:uiPriority="51"/>
     <w:lsdException w:name="List Table 7 Colorful Accent 6" w:uiPriority="52"/>
-    <w:lsdException w:name="Mention" w:semiHidden="1" w:unhideWhenUsed="1"/>
-    <w:lsdException w:name="Smart Hyperlink" w:semiHidden="1" w:unhideWhenUsed="1"/>
-    <w:lsdException w:name="Hashtag" w:semiHidden="1" w:unhideWhenUsed="1"/>
-    <w:lsdException w:name="Unresolved Mention" w:semiHidden="1" w:unhideWhenUsed="1"/>
-    <w:lsdException w:name="Smart Link" w:semiHidden="1" w:unhideWhenUsed="1"/>
   </w:latentStyles>
   <w:style w:type="paragraph" w:default="1" w:styleId="Normal">
     <w:name w:val="Normal"/>
@@ -583,6 +969,17 @@
     <w:uiPriority w:val="99"/>
     <w:semiHidden/>
     <w:unhideWhenUsed/>
+  </w:style>
+  <w:style w:type="paragraph" w:styleId="ListParagraph">
+    <w:name w:val="List Paragraph"/>
+    <w:basedOn w:val="Normal"/>
+    <w:uiPriority w:val="34"/>
+    <w:qFormat/>
+    <w:rsid w:val="008273C4"/>
+    <w:pPr>
+      <w:ind w:left="720"/>
+      <w:contextualSpacing/>
+    </w:pPr>
   </w:style>
 </w:styles>
 </file>

</xml_diff>